<commit_message>
Alteração dos contos - mitologia
</commit_message>
<xml_diff>
--- a/mundo de gelo - historia.docx
+++ b/mundo de gelo - historia.docx
@@ -5,10 +5,43 @@
     <w:p>
       <w:pPr>
         <w:pStyle w:val="Normal"/>
+        <w:jc w:val="center"/>
         <w:rPr/>
       </w:pPr>
       <w:r>
         <w:rPr/>
+        <w:t>Capítulo 1.</w:t>
+      </w:r>
+    </w:p>
+    <w:p>
+      <w:pPr>
+        <w:pStyle w:val="Normal"/>
+        <w:jc w:val="center"/>
+        <w:rPr/>
+      </w:pPr>
+      <w:r>
+        <w:rPr/>
+      </w:r>
+    </w:p>
+    <w:p>
+      <w:pPr>
+        <w:pStyle w:val="Normal"/>
+        <w:jc w:val="center"/>
+        <w:rPr/>
+      </w:pPr>
+      <w:r>
+        <w:rPr/>
+      </w:r>
+    </w:p>
+    <w:p>
+      <w:pPr>
+        <w:pStyle w:val="Normal"/>
+        <w:jc w:val="left"/>
+        <w:rPr/>
+      </w:pPr>
+      <w:r>
+        <w:rPr/>
+        <w:tab/>
       </w:r>
     </w:p>
     <w:sectPr>

</xml_diff>